<commit_message>
description in english is edited, almost done for forwarding
</commit_message>
<xml_diff>
--- a/описание.docx
+++ b/описание.docx
@@ -138,7 +138,15 @@
     </w:p>
     <w:p/>
     <w:p>
-      <w:r>
+      <w:pPr>
+        <w:rPr>
+          <w:strike/>
+        </w:rPr>
+      </w:pPr>
+      <w:r>
+        <w:rPr>
+          <w:strike/>
+        </w:rPr>
         <w:t>Меню для обычного пользователя только центры и помещения.</w:t>
       </w:r>
     </w:p>
@@ -155,13 +163,26 @@
       <w:r>
         <w:t xml:space="preserve"> даты</w:t>
       </w:r>
+    </w:p>
+    <w:p>
+      <w:r>
+        <w:t>Фотографии для центров</w:t>
+      </w:r>
+    </w:p>
+    <w:p/>
+    <w:p>
+      <w:r>
+        <w:t xml:space="preserve">Свои центры </w:t>
+      </w:r>
+    </w:p>
+    <w:p>
+      <w:r>
+        <w:t>Свои помещения для лендлорда</w:t>
+      </w:r>
+    </w:p>
+    <w:p>
       <w:bookmarkStart w:id="0" w:name="_GoBack"/>
       <w:bookmarkEnd w:id="0"/>
-    </w:p>
-    <w:p>
-      <w:r>
-        <w:t>Фотографии для центров</w:t>
-      </w:r>
     </w:p>
     <w:sectPr>
       <w:pgSz w:w="11906" w:h="16838"/>

</xml_diff>